<commit_message>
Added QDA, poly reg, and tried classification models. To add: random forests, decision trees, etc.
</commit_message>
<xml_diff>
--- a/Graph and Data dump (To organize later).docx
+++ b/Graph and Data dump (To organize later).docx
@@ -4,11 +4,123 @@
   <w:body>
     <w:p>
       <w:r>
+        <w:t>wineRed correlation matrix:</w:t>
+      </w:r>
+    </w:p>
+    <w:p>
+      <w:r>
+        <w:rPr>
+          <w:noProof/>
+        </w:rPr>
+        <w:drawing>
+          <wp:inline distT="0" distB="0" distL="0" distR="0" wp14:anchorId="006F08D8" wp14:editId="0D59AF96">
+            <wp:extent cx="4398493" cy="3345543"/>
+            <wp:effectExtent l="0" t="0" r="0" b="0"/>
+            <wp:docPr id="8" name="Picture 8" descr="Text&#10;&#10;Description automatically generated"/>
+            <wp:cNvGraphicFramePr>
+              <a:graphicFrameLocks xmlns:a="http://schemas.openxmlformats.org/drawingml/2006/main" noChangeAspect="1"/>
+            </wp:cNvGraphicFramePr>
+            <a:graphic xmlns:a="http://schemas.openxmlformats.org/drawingml/2006/main">
+              <a:graphicData uri="http://schemas.openxmlformats.org/drawingml/2006/picture">
+                <pic:pic xmlns:pic="http://schemas.openxmlformats.org/drawingml/2006/picture">
+                  <pic:nvPicPr>
+                    <pic:cNvPr id="8" name="Picture 8" descr="Text&#10;&#10;Description automatically generated"/>
+                    <pic:cNvPicPr/>
+                  </pic:nvPicPr>
+                  <pic:blipFill>
+                    <a:blip r:embed="rId4">
+                      <a:extLst>
+                        <a:ext uri="{28A0092B-C50C-407E-A947-70E740481C1C}">
+                          <a14:useLocalDpi xmlns:a14="http://schemas.microsoft.com/office/drawing/2010/main" val="0"/>
+                        </a:ext>
+                      </a:extLst>
+                    </a:blip>
+                    <a:stretch>
+                      <a:fillRect/>
+                    </a:stretch>
+                  </pic:blipFill>
+                  <pic:spPr>
+                    <a:xfrm>
+                      <a:off x="0" y="0"/>
+                      <a:ext cx="4406561" cy="3351680"/>
+                    </a:xfrm>
+                    <a:prstGeom prst="rect">
+                      <a:avLst/>
+                    </a:prstGeom>
+                  </pic:spPr>
+                </pic:pic>
+              </a:graphicData>
+            </a:graphic>
+          </wp:inline>
+        </w:drawing>
+      </w:r>
+    </w:p>
+    <w:p>
+      <w:r>
+        <w:t>wineWhite correlation matrix:</w:t>
+      </w:r>
+    </w:p>
+    <w:p>
+      <w:r>
+        <w:rPr>
+          <w:noProof/>
+        </w:rPr>
+        <w:drawing>
+          <wp:inline distT="0" distB="0" distL="0" distR="0" wp14:anchorId="0C6C2C97" wp14:editId="5BECE575">
+            <wp:extent cx="4503445" cy="3425371"/>
+            <wp:effectExtent l="0" t="0" r="0" b="0"/>
+            <wp:docPr id="9" name="Picture 9" descr="Text&#10;&#10;Description automatically generated"/>
+            <wp:cNvGraphicFramePr>
+              <a:graphicFrameLocks xmlns:a="http://schemas.openxmlformats.org/drawingml/2006/main" noChangeAspect="1"/>
+            </wp:cNvGraphicFramePr>
+            <a:graphic xmlns:a="http://schemas.openxmlformats.org/drawingml/2006/main">
+              <a:graphicData uri="http://schemas.openxmlformats.org/drawingml/2006/picture">
+                <pic:pic xmlns:pic="http://schemas.openxmlformats.org/drawingml/2006/picture">
+                  <pic:nvPicPr>
+                    <pic:cNvPr id="9" name="Picture 9" descr="Text&#10;&#10;Description automatically generated"/>
+                    <pic:cNvPicPr/>
+                  </pic:nvPicPr>
+                  <pic:blipFill>
+                    <a:blip r:embed="rId5">
+                      <a:extLst>
+                        <a:ext uri="{28A0092B-C50C-407E-A947-70E740481C1C}">
+                          <a14:useLocalDpi xmlns:a14="http://schemas.microsoft.com/office/drawing/2010/main" val="0"/>
+                        </a:ext>
+                      </a:extLst>
+                    </a:blip>
+                    <a:stretch>
+                      <a:fillRect/>
+                    </a:stretch>
+                  </pic:blipFill>
+                  <pic:spPr>
+                    <a:xfrm>
+                      <a:off x="0" y="0"/>
+                      <a:ext cx="4508861" cy="3429491"/>
+                    </a:xfrm>
+                    <a:prstGeom prst="rect">
+                      <a:avLst/>
+                    </a:prstGeom>
+                  </pic:spPr>
+                </pic:pic>
+              </a:graphicData>
+            </a:graphic>
+          </wp:inline>
+        </w:drawing>
+      </w:r>
+    </w:p>
+    <w:p/>
+    <w:p/>
+    <w:p>
+      <w:r>
+        <w:lastRenderedPageBreak/>
         <w:t>OLS Regression on wineRed to see which p values are significant:</w:t>
       </w:r>
     </w:p>
     <w:p>
       <w:r>
+        <w:rPr>
+          <w:noProof/>
+        </w:rPr>
         <w:drawing>
           <wp:inline distT="0" distB="0" distL="0" distR="0" wp14:anchorId="504E3E29" wp14:editId="44E72A7A">
             <wp:extent cx="4539822" cy="3438818"/>
@@ -25,7 +137,7 @@
                     <pic:cNvPicPr/>
                   </pic:nvPicPr>
                   <pic:blipFill>
-                    <a:blip r:embed="rId4"/>
+                    <a:blip r:embed="rId6"/>
                     <a:stretch>
                       <a:fillRect/>
                     </a:stretch>
@@ -48,6 +160,9 @@
     </w:p>
     <w:p>
       <w:r>
+        <w:rPr>
+          <w:noProof/>
+        </w:rPr>
         <w:drawing>
           <wp:inline distT="0" distB="0" distL="0" distR="0" wp14:anchorId="35656056" wp14:editId="766729A7">
             <wp:extent cx="2686050" cy="187637"/>
@@ -64,7 +179,7 @@
                     <pic:cNvPicPr/>
                   </pic:nvPicPr>
                   <pic:blipFill rotWithShape="1">
-                    <a:blip r:embed="rId5"/>
+                    <a:blip r:embed="rId7"/>
                     <a:srcRect t="21203" b="-1"/>
                     <a:stretch/>
                   </pic:blipFill>
@@ -92,19 +207,23 @@
         </w:drawing>
       </w:r>
     </w:p>
-    <w:p/>
-    <w:p>
-      <w:r>
-        <w:t>Logistic Regression on wineRed to see which p values are significant:</w:t>
+    <w:p>
+      <w:r>
+        <w:t>The MSE is still fairly high, so we can try using a different regression model.</w:t>
+      </w:r>
+    </w:p>
+    <w:p>
+      <w:r>
+        <w:t>Polynomial regression using alcohol as the predictor for quality:</w:t>
       </w:r>
     </w:p>
     <w:p>
       <w:r>
         <w:drawing>
-          <wp:inline distT="0" distB="0" distL="0" distR="0" wp14:anchorId="370A7FD6" wp14:editId="62F62485">
-            <wp:extent cx="5098704" cy="2933934"/>
-            <wp:effectExtent l="0" t="0" r="6985" b="0"/>
-            <wp:docPr id="3" name="Picture 3"/>
+          <wp:inline distT="0" distB="0" distL="0" distR="0" wp14:anchorId="090D5651" wp14:editId="6FF4663E">
+            <wp:extent cx="3251902" cy="2377440"/>
+            <wp:effectExtent l="0" t="0" r="5715" b="3810"/>
+            <wp:docPr id="10" name="Picture 10"/>
             <wp:cNvGraphicFramePr>
               <a:graphicFrameLocks xmlns:a="http://schemas.openxmlformats.org/drawingml/2006/main" noChangeAspect="1"/>
             </wp:cNvGraphicFramePr>
@@ -116,7 +235,7 @@
                     <pic:cNvPicPr/>
                   </pic:nvPicPr>
                   <pic:blipFill>
-                    <a:blip r:embed="rId6"/>
+                    <a:blip r:embed="rId8"/>
                     <a:stretch>
                       <a:fillRect/>
                     </a:stretch>
@@ -124,7 +243,7 @@
                   <pic:spPr>
                     <a:xfrm>
                       <a:off x="0" y="0"/>
-                      <a:ext cx="5105675" cy="2937945"/>
+                      <a:ext cx="3258063" cy="2381944"/>
                     </a:xfrm>
                     <a:prstGeom prst="rect">
                       <a:avLst/>
@@ -140,10 +259,10 @@
     <w:p>
       <w:r>
         <w:drawing>
-          <wp:inline distT="0" distB="0" distL="0" distR="0" wp14:anchorId="695641C3" wp14:editId="2D25B706">
-            <wp:extent cx="4220164" cy="304843"/>
+          <wp:inline distT="0" distB="0" distL="0" distR="0" wp14:anchorId="4356D7EA" wp14:editId="2E090DE0">
+            <wp:extent cx="4402183" cy="194712"/>
             <wp:effectExtent l="0" t="0" r="0" b="0"/>
-            <wp:docPr id="4" name="Picture 4"/>
+            <wp:docPr id="11" name="Picture 11"/>
             <wp:cNvGraphicFramePr>
               <a:graphicFrameLocks xmlns:a="http://schemas.openxmlformats.org/drawingml/2006/main" noChangeAspect="1"/>
             </wp:cNvGraphicFramePr>
@@ -155,7 +274,7 @@
                     <pic:cNvPicPr/>
                   </pic:nvPicPr>
                   <pic:blipFill>
-                    <a:blip r:embed="rId7"/>
+                    <a:blip r:embed="rId9"/>
                     <a:stretch>
                       <a:fillRect/>
                     </a:stretch>
@@ -163,7 +282,7 @@
                   <pic:spPr>
                     <a:xfrm>
                       <a:off x="0" y="0"/>
-                      <a:ext cx="4220164" cy="304843"/>
+                      <a:ext cx="4591809" cy="203099"/>
                     </a:xfrm>
                     <a:prstGeom prst="rect">
                       <a:avLst/>
@@ -176,6 +295,256 @@
         </w:drawing>
       </w:r>
     </w:p>
+    <w:p>
+      <w:r>
+        <w:t>Although the curve shows a clear relationship, The MSE is fairly high, so this model may not work the best.</w:t>
+      </w:r>
+      <w:r>
+        <w:t xml:space="preserve"> We can try using classification instead.</w:t>
+      </w:r>
+    </w:p>
+    <w:p/>
+    <w:p>
+      <w:r>
+        <w:lastRenderedPageBreak/>
+        <w:t>Logistic Regression on wineRed to see which p values are significant</w:t>
+      </w:r>
+      <w:r>
+        <w:t xml:space="preserve"> – , so quality is 1 if greater than or equal to </w:t>
+      </w:r>
+      <w:r>
+        <w:t>7</w:t>
+      </w:r>
+      <w:r>
+        <w:t>, 0 if less than:</w:t>
+      </w:r>
+    </w:p>
+    <w:p>
+      <w:r>
+        <w:drawing>
+          <wp:inline distT="0" distB="0" distL="0" distR="0" wp14:anchorId="3556206C" wp14:editId="73A45122">
+            <wp:extent cx="4562946" cy="2599509"/>
+            <wp:effectExtent l="0" t="0" r="0" b="0"/>
+            <wp:docPr id="13" name="Picture 13"/>
+            <wp:cNvGraphicFramePr>
+              <a:graphicFrameLocks xmlns:a="http://schemas.openxmlformats.org/drawingml/2006/main" noChangeAspect="1"/>
+            </wp:cNvGraphicFramePr>
+            <a:graphic xmlns:a="http://schemas.openxmlformats.org/drawingml/2006/main">
+              <a:graphicData uri="http://schemas.openxmlformats.org/drawingml/2006/picture">
+                <pic:pic xmlns:pic="http://schemas.openxmlformats.org/drawingml/2006/picture">
+                  <pic:nvPicPr>
+                    <pic:cNvPr id="1" name=""/>
+                    <pic:cNvPicPr/>
+                  </pic:nvPicPr>
+                  <pic:blipFill rotWithShape="1">
+                    <a:blip r:embed="rId10"/>
+                    <a:srcRect b="4506"/>
+                    <a:stretch/>
+                  </pic:blipFill>
+                  <pic:spPr bwMode="auto">
+                    <a:xfrm>
+                      <a:off x="0" y="0"/>
+                      <a:ext cx="4592639" cy="2616425"/>
+                    </a:xfrm>
+                    <a:prstGeom prst="rect">
+                      <a:avLst/>
+                    </a:prstGeom>
+                    <a:ln>
+                      <a:noFill/>
+                    </a:ln>
+                    <a:extLst>
+                      <a:ext uri="{53640926-AAD7-44D8-BBD7-CCE9431645EC}">
+                        <a14:shadowObscured xmlns:a14="http://schemas.microsoft.com/office/drawing/2010/main"/>
+                      </a:ext>
+                    </a:extLst>
+                  </pic:spPr>
+                </pic:pic>
+              </a:graphicData>
+            </a:graphic>
+          </wp:inline>
+        </w:drawing>
+      </w:r>
+    </w:p>
+    <w:p>
+      <w:r>
+        <w:drawing>
+          <wp:inline distT="0" distB="0" distL="0" distR="0" wp14:anchorId="38491D47" wp14:editId="67F4F073">
+            <wp:extent cx="4210638" cy="304843"/>
+            <wp:effectExtent l="0" t="0" r="0" b="0"/>
+            <wp:docPr id="14" name="Picture 14"/>
+            <wp:cNvGraphicFramePr>
+              <a:graphicFrameLocks xmlns:a="http://schemas.openxmlformats.org/drawingml/2006/main" noChangeAspect="1"/>
+            </wp:cNvGraphicFramePr>
+            <a:graphic xmlns:a="http://schemas.openxmlformats.org/drawingml/2006/main">
+              <a:graphicData uri="http://schemas.openxmlformats.org/drawingml/2006/picture">
+                <pic:pic xmlns:pic="http://schemas.openxmlformats.org/drawingml/2006/picture">
+                  <pic:nvPicPr>
+                    <pic:cNvPr id="1" name=""/>
+                    <pic:cNvPicPr/>
+                  </pic:nvPicPr>
+                  <pic:blipFill>
+                    <a:blip r:embed="rId11"/>
+                    <a:stretch>
+                      <a:fillRect/>
+                    </a:stretch>
+                  </pic:blipFill>
+                  <pic:spPr>
+                    <a:xfrm>
+                      <a:off x="0" y="0"/>
+                      <a:ext cx="4210638" cy="304843"/>
+                    </a:xfrm>
+                    <a:prstGeom prst="rect">
+                      <a:avLst/>
+                    </a:prstGeom>
+                  </pic:spPr>
+                </pic:pic>
+              </a:graphicData>
+            </a:graphic>
+          </wp:inline>
+        </w:drawing>
+      </w:r>
+    </w:p>
+    <w:p>
+      <w:r>
+        <w:drawing>
+          <wp:inline distT="0" distB="0" distL="0" distR="0" wp14:anchorId="038C2FAC" wp14:editId="340D8039">
+            <wp:extent cx="1876687" cy="457264"/>
+            <wp:effectExtent l="0" t="0" r="0" b="0"/>
+            <wp:docPr id="15" name="Picture 15"/>
+            <wp:cNvGraphicFramePr>
+              <a:graphicFrameLocks xmlns:a="http://schemas.openxmlformats.org/drawingml/2006/main" noChangeAspect="1"/>
+            </wp:cNvGraphicFramePr>
+            <a:graphic xmlns:a="http://schemas.openxmlformats.org/drawingml/2006/main">
+              <a:graphicData uri="http://schemas.openxmlformats.org/drawingml/2006/picture">
+                <pic:pic xmlns:pic="http://schemas.openxmlformats.org/drawingml/2006/picture">
+                  <pic:nvPicPr>
+                    <pic:cNvPr id="1" name=""/>
+                    <pic:cNvPicPr/>
+                  </pic:nvPicPr>
+                  <pic:blipFill>
+                    <a:blip r:embed="rId12"/>
+                    <a:stretch>
+                      <a:fillRect/>
+                    </a:stretch>
+                  </pic:blipFill>
+                  <pic:spPr>
+                    <a:xfrm>
+                      <a:off x="0" y="0"/>
+                      <a:ext cx="1876687" cy="457264"/>
+                    </a:xfrm>
+                    <a:prstGeom prst="rect">
+                      <a:avLst/>
+                    </a:prstGeom>
+                  </pic:spPr>
+                </pic:pic>
+              </a:graphicData>
+            </a:graphic>
+          </wp:inline>
+        </w:drawing>
+      </w:r>
+    </w:p>
+    <w:p>
+      <w:r>
+        <w:t>OLS with this classification:</w:t>
+      </w:r>
+    </w:p>
+    <w:p>
+      <w:r>
+        <w:drawing>
+          <wp:inline distT="0" distB="0" distL="0" distR="0" wp14:anchorId="1B34AF1F" wp14:editId="2FE48231">
+            <wp:extent cx="4571737" cy="2913017"/>
+            <wp:effectExtent l="0" t="0" r="635" b="1905"/>
+            <wp:docPr id="16" name="Picture 16"/>
+            <wp:cNvGraphicFramePr>
+              <a:graphicFrameLocks xmlns:a="http://schemas.openxmlformats.org/drawingml/2006/main" noChangeAspect="1"/>
+            </wp:cNvGraphicFramePr>
+            <a:graphic xmlns:a="http://schemas.openxmlformats.org/drawingml/2006/main">
+              <a:graphicData uri="http://schemas.openxmlformats.org/drawingml/2006/picture">
+                <pic:pic xmlns:pic="http://schemas.openxmlformats.org/drawingml/2006/picture">
+                  <pic:nvPicPr>
+                    <pic:cNvPr id="1" name=""/>
+                    <pic:cNvPicPr/>
+                  </pic:nvPicPr>
+                  <pic:blipFill>
+                    <a:blip r:embed="rId13"/>
+                    <a:stretch>
+                      <a:fillRect/>
+                    </a:stretch>
+                  </pic:blipFill>
+                  <pic:spPr>
+                    <a:xfrm>
+                      <a:off x="0" y="0"/>
+                      <a:ext cx="4573925" cy="2914411"/>
+                    </a:xfrm>
+                    <a:prstGeom prst="rect">
+                      <a:avLst/>
+                    </a:prstGeom>
+                  </pic:spPr>
+                </pic:pic>
+              </a:graphicData>
+            </a:graphic>
+          </wp:inline>
+        </w:drawing>
+      </w:r>
+    </w:p>
+    <w:p>
+      <w:r>
+        <w:drawing>
+          <wp:inline distT="0" distB="0" distL="0" distR="0" wp14:anchorId="372F3D87" wp14:editId="66650403">
+            <wp:extent cx="3122023" cy="226859"/>
+            <wp:effectExtent l="0" t="0" r="2540" b="1905"/>
+            <wp:docPr id="17" name="Picture 17"/>
+            <wp:cNvGraphicFramePr>
+              <a:graphicFrameLocks xmlns:a="http://schemas.openxmlformats.org/drawingml/2006/main" noChangeAspect="1"/>
+            </wp:cNvGraphicFramePr>
+            <a:graphic xmlns:a="http://schemas.openxmlformats.org/drawingml/2006/main">
+              <a:graphicData uri="http://schemas.openxmlformats.org/drawingml/2006/picture">
+                <pic:pic xmlns:pic="http://schemas.openxmlformats.org/drawingml/2006/picture">
+                  <pic:nvPicPr>
+                    <pic:cNvPr id="1" name=""/>
+                    <pic:cNvPicPr/>
+                  </pic:nvPicPr>
+                  <pic:blipFill>
+                    <a:blip r:embed="rId14"/>
+                    <a:stretch>
+                      <a:fillRect/>
+                    </a:stretch>
+                  </pic:blipFill>
+                  <pic:spPr>
+                    <a:xfrm>
+                      <a:off x="0" y="0"/>
+                      <a:ext cx="3189464" cy="231760"/>
+                    </a:xfrm>
+                    <a:prstGeom prst="rect">
+                      <a:avLst/>
+                    </a:prstGeom>
+                  </pic:spPr>
+                </pic:pic>
+              </a:graphicData>
+            </a:graphic>
+          </wp:inline>
+        </w:drawing>
+      </w:r>
+    </w:p>
+    <w:p>
+      <w:r>
+        <w:t>It</w:t>
+      </w:r>
+      <w:r>
+        <w:t>t seems overall with classification we yield much smaller MSEs and higher accuracy scores as well.</w:t>
+      </w:r>
+      <w:r>
+        <w:t xml:space="preserve"> So we can try some more classification models to see how they fare</w:t>
+      </w:r>
+      <w:r>
+        <w:t>:</w:t>
+      </w:r>
+    </w:p>
+    <w:p/>
+    <w:p/>
+    <w:p/>
+    <w:p/>
+    <w:p/>
     <w:sectPr>
       <w:pgSz w:w="12240" w:h="15840"/>
       <w:pgMar w:top="1440" w:right="1440" w:bottom="1440" w:left="1440" w:header="720" w:footer="720" w:gutter="0"/>

</xml_diff>

<commit_message>
Separated out the red and white wine code
</commit_message>
<xml_diff>
--- a/Graph and Data dump (To organize later).docx
+++ b/Graph and Data dump (To organize later).docx
@@ -111,8 +111,29 @@
     <w:p/>
     <w:p/>
     <w:p>
-      <w:r>
+      <w:pPr>
+        <w:rPr>
+          <w:b/>
+          <w:bCs/>
+          <w:sz w:val="28"/>
+          <w:szCs w:val="28"/>
+          <w:u w:val="single"/>
+        </w:rPr>
+      </w:pPr>
+      <w:r>
+        <w:rPr>
+          <w:b/>
+          <w:bCs/>
+          <w:sz w:val="28"/>
+          <w:szCs w:val="28"/>
+          <w:u w:val="single"/>
+        </w:rPr>
         <w:lastRenderedPageBreak/>
+        <w:t>RED WINE ANALYSIS</w:t>
+      </w:r>
+    </w:p>
+    <w:p>
+      <w:r>
         <w:t>OLS Regression on wineRed to see which p values are significant:</w:t>
       </w:r>
     </w:p>
@@ -219,6 +240,9 @@
     </w:p>
     <w:p>
       <w:r>
+        <w:rPr>
+          <w:noProof/>
+        </w:rPr>
         <w:drawing>
           <wp:inline distT="0" distB="0" distL="0" distR="0" wp14:anchorId="090D5651" wp14:editId="6FF4663E">
             <wp:extent cx="3251902" cy="2377440"/>
@@ -258,6 +282,9 @@
     </w:p>
     <w:p>
       <w:r>
+        <w:rPr>
+          <w:noProof/>
+        </w:rPr>
         <w:drawing>
           <wp:inline distT="0" distB="0" distL="0" distR="0" wp14:anchorId="4356D7EA" wp14:editId="2E090DE0">
             <wp:extent cx="4402183" cy="194712"/>
@@ -297,6 +324,7 @@
     </w:p>
     <w:p>
       <w:r>
+        <w:lastRenderedPageBreak/>
         <w:t>Although the curve shows a clear relationship, The MSE is fairly high, so this model may not work the best.</w:t>
       </w:r>
       <w:r>
@@ -306,7 +334,6 @@
     <w:p/>
     <w:p>
       <w:r>
-        <w:lastRenderedPageBreak/>
         <w:t>Logistic Regression on wineRed to see which p values are significant</w:t>
       </w:r>
       <w:r>
@@ -321,6 +348,9 @@
     </w:p>
     <w:p>
       <w:r>
+        <w:rPr>
+          <w:noProof/>
+        </w:rPr>
         <w:drawing>
           <wp:inline distT="0" distB="0" distL="0" distR="0" wp14:anchorId="3556206C" wp14:editId="73A45122">
             <wp:extent cx="4562946" cy="2599509"/>
@@ -367,6 +397,9 @@
     </w:p>
     <w:p>
       <w:r>
+        <w:rPr>
+          <w:noProof/>
+        </w:rPr>
         <w:drawing>
           <wp:inline distT="0" distB="0" distL="0" distR="0" wp14:anchorId="38491D47" wp14:editId="67F4F073">
             <wp:extent cx="4210638" cy="304843"/>
@@ -406,6 +439,9 @@
     </w:p>
     <w:p>
       <w:r>
+        <w:rPr>
+          <w:noProof/>
+        </w:rPr>
         <w:drawing>
           <wp:inline distT="0" distB="0" distL="0" distR="0" wp14:anchorId="038C2FAC" wp14:editId="340D8039">
             <wp:extent cx="1876687" cy="457264"/>
@@ -450,6 +486,9 @@
     </w:p>
     <w:p>
       <w:r>
+        <w:rPr>
+          <w:noProof/>
+        </w:rPr>
         <w:drawing>
           <wp:inline distT="0" distB="0" distL="0" distR="0" wp14:anchorId="1B34AF1F" wp14:editId="2FE48231">
             <wp:extent cx="4571737" cy="2913017"/>
@@ -489,6 +528,10 @@
     </w:p>
     <w:p>
       <w:r>
+        <w:rPr>
+          <w:noProof/>
+        </w:rPr>
+        <w:lastRenderedPageBreak/>
         <w:drawing>
           <wp:inline distT="0" distB="0" distL="0" distR="0" wp14:anchorId="372F3D87" wp14:editId="66650403">
             <wp:extent cx="3122023" cy="226859"/>
@@ -528,7 +571,7 @@
     </w:p>
     <w:p>
       <w:r>
-        <w:t>It</w:t>
+        <w:t>I</w:t>
       </w:r>
       <w:r>
         <w:t>t seems overall with classification we yield much smaller MSEs and higher accuracy scores as well.</w:t>
@@ -538,12 +581,89 @@
       </w:r>
       <w:r>
         <w:t>:</w:t>
+      </w:r>
+    </w:p>
+    <w:p>
+      <w:r>
+        <w:t>Random forest classification:</w:t>
+      </w:r>
+    </w:p>
+    <w:p>
+      <w:r>
+        <w:rPr>
+          <w:noProof/>
+        </w:rPr>
+        <w:drawing>
+          <wp:inline distT="0" distB="0" distL="0" distR="0" wp14:anchorId="15630ADE" wp14:editId="13A4AB23">
+            <wp:extent cx="2876951" cy="438211"/>
+            <wp:effectExtent l="0" t="0" r="0" b="0"/>
+            <wp:docPr id="19" name="Picture 19"/>
+            <wp:cNvGraphicFramePr>
+              <a:graphicFrameLocks xmlns:a="http://schemas.openxmlformats.org/drawingml/2006/main" noChangeAspect="1"/>
+            </wp:cNvGraphicFramePr>
+            <a:graphic xmlns:a="http://schemas.openxmlformats.org/drawingml/2006/main">
+              <a:graphicData uri="http://schemas.openxmlformats.org/drawingml/2006/picture">
+                <pic:pic xmlns:pic="http://schemas.openxmlformats.org/drawingml/2006/picture">
+                  <pic:nvPicPr>
+                    <pic:cNvPr id="1" name=""/>
+                    <pic:cNvPicPr/>
+                  </pic:nvPicPr>
+                  <pic:blipFill>
+                    <a:blip r:embed="rId15"/>
+                    <a:stretch>
+                      <a:fillRect/>
+                    </a:stretch>
+                  </pic:blipFill>
+                  <pic:spPr>
+                    <a:xfrm>
+                      <a:off x="0" y="0"/>
+                      <a:ext cx="2876951" cy="438211"/>
+                    </a:xfrm>
+                    <a:prstGeom prst="rect">
+                      <a:avLst/>
+                    </a:prstGeom>
+                  </pic:spPr>
+                </pic:pic>
+              </a:graphicData>
+            </a:graphic>
+          </wp:inline>
+        </w:drawing>
       </w:r>
     </w:p>
     <w:p/>
     <w:p/>
     <w:p/>
-    <w:p/>
+    <w:p>
+      <w:pPr>
+        <w:rPr>
+          <w:b/>
+          <w:bCs/>
+          <w:sz w:val="28"/>
+          <w:szCs w:val="28"/>
+          <w:u w:val="single"/>
+        </w:rPr>
+      </w:pPr>
+      <w:r>
+        <w:rPr>
+          <w:b/>
+          <w:bCs/>
+          <w:sz w:val="28"/>
+          <w:szCs w:val="28"/>
+          <w:u w:val="single"/>
+        </w:rPr>
+        <w:t>WHITE</w:t>
+      </w:r>
+      <w:r>
+        <w:rPr>
+          <w:b/>
+          <w:bCs/>
+          <w:sz w:val="28"/>
+          <w:szCs w:val="28"/>
+          <w:u w:val="single"/>
+        </w:rPr>
+        <w:t xml:space="preserve"> WINE ANALYSIS</w:t>
+      </w:r>
+    </w:p>
     <w:p/>
     <w:sectPr>
       <w:pgSz w:w="12240" w:h="15840"/>
@@ -953,6 +1073,7 @@
   <w:style w:type="paragraph" w:default="1" w:styleId="Normal">
     <w:name w:val="Normal"/>
     <w:qFormat/>
+    <w:rsid w:val="009F409D"/>
   </w:style>
   <w:style w:type="character" w:default="1" w:styleId="DefaultParagraphFont">
     <w:name w:val="Default Paragraph Font"/>

</xml_diff>

<commit_message>
Some white wine analysis
</commit_message>
<xml_diff>
--- a/Graph and Data dump (To organize later).docx
+++ b/Graph and Data dump (To organize later).docx
@@ -3,17 +3,52 @@
 <w:document xmlns:wpc="http://schemas.microsoft.com/office/word/2010/wordprocessingCanvas" xmlns:cx="http://schemas.microsoft.com/office/drawing/2014/chartex" xmlns:cx1="http://schemas.microsoft.com/office/drawing/2015/9/8/chartex" xmlns:cx2="http://schemas.microsoft.com/office/drawing/2015/10/21/chartex" xmlns:cx3="http://schemas.microsoft.com/office/drawing/2016/5/9/chartex" xmlns:cx4="http://schemas.microsoft.com/office/drawing/2016/5/10/chartex" xmlns:cx5="http://schemas.microsoft.com/office/drawing/2016/5/11/chartex" xmlns:cx6="http://schemas.microsoft.com/office/drawing/2016/5/12/chartex" xmlns:cx7="http://schemas.microsoft.com/office/drawing/2016/5/13/chartex" xmlns:cx8="http://schemas.microsoft.com/office/drawing/2016/5/14/chartex" xmlns:mc="http://schemas.openxmlformats.org/markup-compatibility/2006" xmlns:aink="http://schemas.microsoft.com/office/drawing/2016/ink" xmlns:am3d="http://schemas.microsoft.com/office/drawing/2017/model3d" xmlns:o="urn:schemas-microsoft-com:office:office" xmlns:r="http://schemas.openxmlformats.org/officeDocument/2006/relationships" xmlns:m="http://schemas.openxmlformats.org/officeDocument/2006/math" xmlns:v="urn:schemas-microsoft-com:vml" xmlns:wp14="http://schemas.microsoft.com/office/word/2010/wordprocessingDrawing" xmlns:wp="http://schemas.openxmlformats.org/drawingml/2006/wordprocessingDrawing" xmlns:w10="urn:schemas-microsoft-com:office:word" xmlns:w="http://schemas.openxmlformats.org/wordprocessingml/2006/main" xmlns:w14="http://schemas.microsoft.com/office/word/2010/wordml" xmlns:w15="http://schemas.microsoft.com/office/word/2012/wordml" xmlns:w16cex="http://schemas.microsoft.com/office/word/2018/wordml/cex" xmlns:w16cid="http://schemas.microsoft.com/office/word/2016/wordml/cid" xmlns:w16="http://schemas.microsoft.com/office/word/2018/wordml" xmlns:w16sdtdh="http://schemas.microsoft.com/office/word/2020/wordml/sdtdatahash" xmlns:w16se="http://schemas.microsoft.com/office/word/2015/wordml/symex" xmlns:wpg="http://schemas.microsoft.com/office/word/2010/wordprocessingGroup" xmlns:wpi="http://schemas.microsoft.com/office/word/2010/wordprocessingInk" xmlns:wne="http://schemas.microsoft.com/office/word/2006/wordml" xmlns:wps="http://schemas.microsoft.com/office/word/2010/wordprocessingShape" mc:Ignorable="w14 w15 w16se w16cid w16 w16cex w16sdtdh wp14">
   <w:body>
     <w:p>
-      <w:r>
-        <w:t>wineRed correlation matrix:</w:t>
-      </w:r>
-    </w:p>
-    <w:p>
+      <w:pPr>
+        <w:rPr>
+          <w:b/>
+          <w:bCs/>
+          <w:sz w:val="28"/>
+          <w:szCs w:val="28"/>
+          <w:u w:val="single"/>
+        </w:rPr>
+      </w:pPr>
+      <w:r>
+        <w:rPr>
+          <w:b/>
+          <w:bCs/>
+          <w:sz w:val="28"/>
+          <w:szCs w:val="28"/>
+          <w:u w:val="single"/>
+        </w:rPr>
+        <w:t>RED WINE ANALYSIS</w:t>
+      </w:r>
+    </w:p>
+    <w:p>
+      <w:proofErr w:type="spellStart"/>
+      <w:r>
+        <w:t>wineRed</w:t>
+      </w:r>
+      <w:proofErr w:type="spellEnd"/>
+      <w:r>
+        <w:t xml:space="preserve"> correlation matrix:</w:t>
+      </w:r>
+    </w:p>
+    <w:p>
+      <w:pPr>
+        <w:rPr>
+          <w:b/>
+          <w:bCs/>
+          <w:sz w:val="28"/>
+          <w:szCs w:val="28"/>
+          <w:u w:val="single"/>
+        </w:rPr>
+      </w:pPr>
       <w:r>
         <w:rPr>
           <w:noProof/>
         </w:rPr>
         <w:drawing>
-          <wp:inline distT="0" distB="0" distL="0" distR="0" wp14:anchorId="006F08D8" wp14:editId="0D59AF96">
+          <wp:inline distT="0" distB="0" distL="0" distR="0" wp14:anchorId="338080DC" wp14:editId="63DC3CDB">
             <wp:extent cx="4398493" cy="3345543"/>
             <wp:effectExtent l="0" t="0" r="0" b="0"/>
             <wp:docPr id="8" name="Picture 8" descr="Text&#10;&#10;Description automatically generated"/>
@@ -28,7 +63,7 @@
                     <pic:cNvPicPr/>
                   </pic:nvPicPr>
                   <pic:blipFill>
-                    <a:blip r:embed="rId4">
+                    <a:blip r:embed="rId6">
                       <a:extLst>
                         <a:ext uri="{28A0092B-C50C-407E-A947-70E740481C1C}">
                           <a14:useLocalDpi xmlns:a14="http://schemas.microsoft.com/office/drawing/2010/main" val="0"/>
@@ -57,84 +92,15 @@
     </w:p>
     <w:p>
       <w:r>
-        <w:t>wineWhite correlation matrix:</w:t>
-      </w:r>
-    </w:p>
-    <w:p>
-      <w:r>
-        <w:rPr>
-          <w:noProof/>
-        </w:rPr>
-        <w:drawing>
-          <wp:inline distT="0" distB="0" distL="0" distR="0" wp14:anchorId="0C6C2C97" wp14:editId="5BECE575">
-            <wp:extent cx="4503445" cy="3425371"/>
-            <wp:effectExtent l="0" t="0" r="0" b="0"/>
-            <wp:docPr id="9" name="Picture 9" descr="Text&#10;&#10;Description automatically generated"/>
-            <wp:cNvGraphicFramePr>
-              <a:graphicFrameLocks xmlns:a="http://schemas.openxmlformats.org/drawingml/2006/main" noChangeAspect="1"/>
-            </wp:cNvGraphicFramePr>
-            <a:graphic xmlns:a="http://schemas.openxmlformats.org/drawingml/2006/main">
-              <a:graphicData uri="http://schemas.openxmlformats.org/drawingml/2006/picture">
-                <pic:pic xmlns:pic="http://schemas.openxmlformats.org/drawingml/2006/picture">
-                  <pic:nvPicPr>
-                    <pic:cNvPr id="9" name="Picture 9" descr="Text&#10;&#10;Description automatically generated"/>
-                    <pic:cNvPicPr/>
-                  </pic:nvPicPr>
-                  <pic:blipFill>
-                    <a:blip r:embed="rId5">
-                      <a:extLst>
-                        <a:ext uri="{28A0092B-C50C-407E-A947-70E740481C1C}">
-                          <a14:useLocalDpi xmlns:a14="http://schemas.microsoft.com/office/drawing/2010/main" val="0"/>
-                        </a:ext>
-                      </a:extLst>
-                    </a:blip>
-                    <a:stretch>
-                      <a:fillRect/>
-                    </a:stretch>
-                  </pic:blipFill>
-                  <pic:spPr>
-                    <a:xfrm>
-                      <a:off x="0" y="0"/>
-                      <a:ext cx="4508861" cy="3429491"/>
-                    </a:xfrm>
-                    <a:prstGeom prst="rect">
-                      <a:avLst/>
-                    </a:prstGeom>
-                  </pic:spPr>
-                </pic:pic>
-              </a:graphicData>
-            </a:graphic>
-          </wp:inline>
-        </w:drawing>
-      </w:r>
-    </w:p>
-    <w:p/>
-    <w:p/>
-    <w:p>
-      <w:pPr>
-        <w:rPr>
-          <w:b/>
-          <w:bCs/>
-          <w:sz w:val="28"/>
-          <w:szCs w:val="28"/>
-          <w:u w:val="single"/>
-        </w:rPr>
-      </w:pPr>
-      <w:r>
-        <w:rPr>
-          <w:b/>
-          <w:bCs/>
-          <w:sz w:val="28"/>
-          <w:szCs w:val="28"/>
-          <w:u w:val="single"/>
-        </w:rPr>
-        <w:lastRenderedPageBreak/>
-        <w:t>RED WINE ANALYSIS</w:t>
-      </w:r>
-    </w:p>
-    <w:p>
-      <w:r>
-        <w:t>OLS Regression on wineRed to see which p values are significant:</w:t>
+        <w:t xml:space="preserve">OLS Regression on </w:t>
+      </w:r>
+      <w:proofErr w:type="spellStart"/>
+      <w:r>
+        <w:t>wineRed</w:t>
+      </w:r>
+      <w:proofErr w:type="spellEnd"/>
+      <w:r>
+        <w:t xml:space="preserve"> to see which p values are significant:</w:t>
       </w:r>
     </w:p>
     <w:p>
@@ -158,7 +124,7 @@
                     <pic:cNvPicPr/>
                   </pic:nvPicPr>
                   <pic:blipFill>
-                    <a:blip r:embed="rId6"/>
+                    <a:blip r:embed="rId7"/>
                     <a:stretch>
                       <a:fillRect/>
                     </a:stretch>
@@ -200,7 +166,7 @@
                     <pic:cNvPicPr/>
                   </pic:nvPicPr>
                   <pic:blipFill rotWithShape="1">
-                    <a:blip r:embed="rId7"/>
+                    <a:blip r:embed="rId8"/>
                     <a:srcRect t="21203" b="-1"/>
                     <a:stretch/>
                   </pic:blipFill>
@@ -230,6 +196,7 @@
     </w:p>
     <w:p>
       <w:r>
+        <w:lastRenderedPageBreak/>
         <w:t>The MSE is still fairly high, so we can try using a different regression model.</w:t>
       </w:r>
     </w:p>
@@ -248,48 +215,6 @@
             <wp:extent cx="3251902" cy="2377440"/>
             <wp:effectExtent l="0" t="0" r="5715" b="3810"/>
             <wp:docPr id="10" name="Picture 10"/>
-            <wp:cNvGraphicFramePr>
-              <a:graphicFrameLocks xmlns:a="http://schemas.openxmlformats.org/drawingml/2006/main" noChangeAspect="1"/>
-            </wp:cNvGraphicFramePr>
-            <a:graphic xmlns:a="http://schemas.openxmlformats.org/drawingml/2006/main">
-              <a:graphicData uri="http://schemas.openxmlformats.org/drawingml/2006/picture">
-                <pic:pic xmlns:pic="http://schemas.openxmlformats.org/drawingml/2006/picture">
-                  <pic:nvPicPr>
-                    <pic:cNvPr id="1" name=""/>
-                    <pic:cNvPicPr/>
-                  </pic:nvPicPr>
-                  <pic:blipFill>
-                    <a:blip r:embed="rId8"/>
-                    <a:stretch>
-                      <a:fillRect/>
-                    </a:stretch>
-                  </pic:blipFill>
-                  <pic:spPr>
-                    <a:xfrm>
-                      <a:off x="0" y="0"/>
-                      <a:ext cx="3258063" cy="2381944"/>
-                    </a:xfrm>
-                    <a:prstGeom prst="rect">
-                      <a:avLst/>
-                    </a:prstGeom>
-                  </pic:spPr>
-                </pic:pic>
-              </a:graphicData>
-            </a:graphic>
-          </wp:inline>
-        </w:drawing>
-      </w:r>
-    </w:p>
-    <w:p>
-      <w:r>
-        <w:rPr>
-          <w:noProof/>
-        </w:rPr>
-        <w:drawing>
-          <wp:inline distT="0" distB="0" distL="0" distR="0" wp14:anchorId="4356D7EA" wp14:editId="2E090DE0">
-            <wp:extent cx="4402183" cy="194712"/>
-            <wp:effectExtent l="0" t="0" r="0" b="0"/>
-            <wp:docPr id="11" name="Picture 11"/>
             <wp:cNvGraphicFramePr>
               <a:graphicFrameLocks xmlns:a="http://schemas.openxmlformats.org/drawingml/2006/main" noChangeAspect="1"/>
             </wp:cNvGraphicFramePr>
@@ -309,6 +234,48 @@
                   <pic:spPr>
                     <a:xfrm>
                       <a:off x="0" y="0"/>
+                      <a:ext cx="3258063" cy="2381944"/>
+                    </a:xfrm>
+                    <a:prstGeom prst="rect">
+                      <a:avLst/>
+                    </a:prstGeom>
+                  </pic:spPr>
+                </pic:pic>
+              </a:graphicData>
+            </a:graphic>
+          </wp:inline>
+        </w:drawing>
+      </w:r>
+    </w:p>
+    <w:p>
+      <w:r>
+        <w:rPr>
+          <w:noProof/>
+        </w:rPr>
+        <w:drawing>
+          <wp:inline distT="0" distB="0" distL="0" distR="0" wp14:anchorId="4356D7EA" wp14:editId="2E090DE0">
+            <wp:extent cx="4402183" cy="194712"/>
+            <wp:effectExtent l="0" t="0" r="0" b="0"/>
+            <wp:docPr id="11" name="Picture 11"/>
+            <wp:cNvGraphicFramePr>
+              <a:graphicFrameLocks xmlns:a="http://schemas.openxmlformats.org/drawingml/2006/main" noChangeAspect="1"/>
+            </wp:cNvGraphicFramePr>
+            <a:graphic xmlns:a="http://schemas.openxmlformats.org/drawingml/2006/main">
+              <a:graphicData uri="http://schemas.openxmlformats.org/drawingml/2006/picture">
+                <pic:pic xmlns:pic="http://schemas.openxmlformats.org/drawingml/2006/picture">
+                  <pic:nvPicPr>
+                    <pic:cNvPr id="1" name=""/>
+                    <pic:cNvPicPr/>
+                  </pic:nvPicPr>
+                  <pic:blipFill>
+                    <a:blip r:embed="rId10"/>
+                    <a:stretch>
+                      <a:fillRect/>
+                    </a:stretch>
+                  </pic:blipFill>
+                  <pic:spPr>
+                    <a:xfrm>
+                      <a:off x="0" y="0"/>
                       <a:ext cx="4591809" cy="203099"/>
                     </a:xfrm>
                     <a:prstGeom prst="rect">
@@ -324,7 +291,6 @@
     </w:p>
     <w:p>
       <w:r>
-        <w:lastRenderedPageBreak/>
         <w:t>Although the curve shows a clear relationship, The MSE is fairly high, so this model may not work the best.</w:t>
       </w:r>
       <w:r>
@@ -334,16 +300,50 @@
     <w:p/>
     <w:p>
       <w:r>
-        <w:t>Logistic Regression on wineRed to see which p values are significant</w:t>
-      </w:r>
-      <w:r>
-        <w:t xml:space="preserve"> – , so quality is 1 if greater than or equal to </w:t>
+        <w:t xml:space="preserve">Logistic Regression on </w:t>
+      </w:r>
+      <w:proofErr w:type="spellStart"/>
+      <w:r>
+        <w:t>wineRed</w:t>
+      </w:r>
+      <w:proofErr w:type="spellEnd"/>
+      <w:r>
+        <w:t xml:space="preserve"> to see which p values are significant</w:t>
+      </w:r>
+      <w:r>
+        <w:t xml:space="preserve"> – </w:t>
+      </w:r>
+      <w:r>
+        <w:t xml:space="preserve">to do logistic regression the response variable should be a dummy variable. </w:t>
+      </w:r>
+      <w:proofErr w:type="gramStart"/>
+      <w:r>
+        <w:t>S</w:t>
+      </w:r>
+      <w:r>
+        <w:t>o</w:t>
+      </w:r>
+      <w:proofErr w:type="gramEnd"/>
+      <w:r>
+        <w:t xml:space="preserve"> </w:t>
+      </w:r>
+      <w:r>
+        <w:t>we change the ‘quality’ column so that each datapoint</w:t>
+      </w:r>
+      <w:r>
+        <w:t xml:space="preserve"> is 1 if greater than or equal to </w:t>
       </w:r>
       <w:r>
         <w:t>7</w:t>
       </w:r>
       <w:r>
-        <w:t>, 0 if less than:</w:t>
+        <w:t xml:space="preserve">, </w:t>
+      </w:r>
+      <w:r>
+        <w:t xml:space="preserve">and </w:t>
+      </w:r>
+      <w:r>
+        <w:t>0 if less than:</w:t>
       </w:r>
     </w:p>
     <w:p>
@@ -367,7 +367,7 @@
                     <pic:cNvPicPr/>
                   </pic:nvPicPr>
                   <pic:blipFill rotWithShape="1">
-                    <a:blip r:embed="rId10"/>
+                    <a:blip r:embed="rId11"/>
                     <a:srcRect b="4506"/>
                     <a:stretch/>
                   </pic:blipFill>
@@ -416,7 +416,7 @@
                     <pic:cNvPicPr/>
                   </pic:nvPicPr>
                   <pic:blipFill>
-                    <a:blip r:embed="rId11"/>
+                    <a:blip r:embed="rId12"/>
                     <a:stretch>
                       <a:fillRect/>
                     </a:stretch>
@@ -437,6 +437,13 @@
         </w:drawing>
       </w:r>
     </w:p>
+    <w:p/>
+    <w:p>
+      <w:r>
+        <w:lastRenderedPageBreak/>
+        <w:t>QDA Accuracy score and Test MSE:</w:t>
+      </w:r>
+    </w:p>
     <w:p>
       <w:r>
         <w:rPr>
@@ -447,53 +454,6 @@
             <wp:extent cx="1876687" cy="457264"/>
             <wp:effectExtent l="0" t="0" r="0" b="0"/>
             <wp:docPr id="15" name="Picture 15"/>
-            <wp:cNvGraphicFramePr>
-              <a:graphicFrameLocks xmlns:a="http://schemas.openxmlformats.org/drawingml/2006/main" noChangeAspect="1"/>
-            </wp:cNvGraphicFramePr>
-            <a:graphic xmlns:a="http://schemas.openxmlformats.org/drawingml/2006/main">
-              <a:graphicData uri="http://schemas.openxmlformats.org/drawingml/2006/picture">
-                <pic:pic xmlns:pic="http://schemas.openxmlformats.org/drawingml/2006/picture">
-                  <pic:nvPicPr>
-                    <pic:cNvPr id="1" name=""/>
-                    <pic:cNvPicPr/>
-                  </pic:nvPicPr>
-                  <pic:blipFill>
-                    <a:blip r:embed="rId12"/>
-                    <a:stretch>
-                      <a:fillRect/>
-                    </a:stretch>
-                  </pic:blipFill>
-                  <pic:spPr>
-                    <a:xfrm>
-                      <a:off x="0" y="0"/>
-                      <a:ext cx="1876687" cy="457264"/>
-                    </a:xfrm>
-                    <a:prstGeom prst="rect">
-                      <a:avLst/>
-                    </a:prstGeom>
-                  </pic:spPr>
-                </pic:pic>
-              </a:graphicData>
-            </a:graphic>
-          </wp:inline>
-        </w:drawing>
-      </w:r>
-    </w:p>
-    <w:p>
-      <w:r>
-        <w:t>OLS with this classification:</w:t>
-      </w:r>
-    </w:p>
-    <w:p>
-      <w:r>
-        <w:rPr>
-          <w:noProof/>
-        </w:rPr>
-        <w:drawing>
-          <wp:inline distT="0" distB="0" distL="0" distR="0" wp14:anchorId="1B34AF1F" wp14:editId="2FE48231">
-            <wp:extent cx="4571737" cy="2913017"/>
-            <wp:effectExtent l="0" t="0" r="635" b="1905"/>
-            <wp:docPr id="16" name="Picture 16"/>
             <wp:cNvGraphicFramePr>
               <a:graphicFrameLocks xmlns:a="http://schemas.openxmlformats.org/drawingml/2006/main" noChangeAspect="1"/>
             </wp:cNvGraphicFramePr>
@@ -513,7 +473,7 @@
                   <pic:spPr>
                     <a:xfrm>
                       <a:off x="0" y="0"/>
-                      <a:ext cx="4573925" cy="2914411"/>
+                      <a:ext cx="1876687" cy="457264"/>
                     </a:xfrm>
                     <a:prstGeom prst="rect">
                       <a:avLst/>
@@ -528,15 +488,19 @@
     </w:p>
     <w:p>
       <w:r>
+        <w:t>OLS with classification:</w:t>
+      </w:r>
+    </w:p>
+    <w:p>
+      <w:r>
         <w:rPr>
           <w:noProof/>
         </w:rPr>
-        <w:lastRenderedPageBreak/>
         <w:drawing>
-          <wp:inline distT="0" distB="0" distL="0" distR="0" wp14:anchorId="372F3D87" wp14:editId="66650403">
-            <wp:extent cx="3122023" cy="226859"/>
-            <wp:effectExtent l="0" t="0" r="2540" b="1905"/>
-            <wp:docPr id="17" name="Picture 17"/>
+          <wp:inline distT="0" distB="0" distL="0" distR="0" wp14:anchorId="1B34AF1F" wp14:editId="2FE48231">
+            <wp:extent cx="4571737" cy="2913017"/>
+            <wp:effectExtent l="0" t="0" r="635" b="1905"/>
+            <wp:docPr id="16" name="Picture 16"/>
             <wp:cNvGraphicFramePr>
               <a:graphicFrameLocks xmlns:a="http://schemas.openxmlformats.org/drawingml/2006/main" noChangeAspect="1"/>
             </wp:cNvGraphicFramePr>
@@ -556,7 +520,7 @@
                   <pic:spPr>
                     <a:xfrm>
                       <a:off x="0" y="0"/>
-                      <a:ext cx="3189464" cy="231760"/>
+                      <a:ext cx="4573925" cy="2914411"/>
                     </a:xfrm>
                     <a:prstGeom prst="rect">
                       <a:avLst/>
@@ -571,33 +535,14 @@
     </w:p>
     <w:p>
       <w:r>
-        <w:t>I</w:t>
-      </w:r>
-      <w:r>
-        <w:t>t seems overall with classification we yield much smaller MSEs and higher accuracy scores as well.</w:t>
-      </w:r>
-      <w:r>
-        <w:t xml:space="preserve"> So we can try some more classification models to see how they fare</w:t>
-      </w:r>
-      <w:r>
-        <w:t>:</w:t>
-      </w:r>
-    </w:p>
-    <w:p>
-      <w:r>
-        <w:t>Random forest classification:</w:t>
-      </w:r>
-    </w:p>
-    <w:p>
-      <w:r>
         <w:rPr>
           <w:noProof/>
         </w:rPr>
         <w:drawing>
-          <wp:inline distT="0" distB="0" distL="0" distR="0" wp14:anchorId="15630ADE" wp14:editId="13A4AB23">
-            <wp:extent cx="2876951" cy="438211"/>
-            <wp:effectExtent l="0" t="0" r="0" b="0"/>
-            <wp:docPr id="19" name="Picture 19"/>
+          <wp:inline distT="0" distB="0" distL="0" distR="0" wp14:anchorId="372F3D87" wp14:editId="66650403">
+            <wp:extent cx="3122023" cy="226859"/>
+            <wp:effectExtent l="0" t="0" r="2540" b="1905"/>
+            <wp:docPr id="17" name="Picture 17"/>
             <wp:cNvGraphicFramePr>
               <a:graphicFrameLocks xmlns:a="http://schemas.openxmlformats.org/drawingml/2006/main" noChangeAspect="1"/>
             </wp:cNvGraphicFramePr>
@@ -617,6 +562,75 @@
                   <pic:spPr>
                     <a:xfrm>
                       <a:off x="0" y="0"/>
+                      <a:ext cx="3189464" cy="231760"/>
+                    </a:xfrm>
+                    <a:prstGeom prst="rect">
+                      <a:avLst/>
+                    </a:prstGeom>
+                  </pic:spPr>
+                </pic:pic>
+              </a:graphicData>
+            </a:graphic>
+          </wp:inline>
+        </w:drawing>
+      </w:r>
+    </w:p>
+    <w:p>
+      <w:r>
+        <w:t>I</w:t>
+      </w:r>
+      <w:r>
+        <w:t>t seems overall with classification we yield much smaller MSEs and higher accuracy scores as well.</w:t>
+      </w:r>
+      <w:r>
+        <w:t xml:space="preserve"> </w:t>
+      </w:r>
+      <w:proofErr w:type="gramStart"/>
+      <w:r>
+        <w:t>So</w:t>
+      </w:r>
+      <w:proofErr w:type="gramEnd"/>
+      <w:r>
+        <w:t xml:space="preserve"> we can try some more classification models to see how they fare</w:t>
+      </w:r>
+      <w:r>
+        <w:t>:</w:t>
+      </w:r>
+    </w:p>
+    <w:p>
+      <w:r>
+        <w:t>Random forest classification:</w:t>
+      </w:r>
+    </w:p>
+    <w:p>
+      <w:r>
+        <w:rPr>
+          <w:noProof/>
+        </w:rPr>
+        <w:drawing>
+          <wp:inline distT="0" distB="0" distL="0" distR="0" wp14:anchorId="15630ADE" wp14:editId="13A4AB23">
+            <wp:extent cx="2876951" cy="438211"/>
+            <wp:effectExtent l="0" t="0" r="0" b="0"/>
+            <wp:docPr id="19" name="Picture 19"/>
+            <wp:cNvGraphicFramePr>
+              <a:graphicFrameLocks xmlns:a="http://schemas.openxmlformats.org/drawingml/2006/main" noChangeAspect="1"/>
+            </wp:cNvGraphicFramePr>
+            <a:graphic xmlns:a="http://schemas.openxmlformats.org/drawingml/2006/main">
+              <a:graphicData uri="http://schemas.openxmlformats.org/drawingml/2006/picture">
+                <pic:pic xmlns:pic="http://schemas.openxmlformats.org/drawingml/2006/picture">
+                  <pic:nvPicPr>
+                    <pic:cNvPr id="1" name=""/>
+                    <pic:cNvPicPr/>
+                  </pic:nvPicPr>
+                  <pic:blipFill>
+                    <a:blip r:embed="rId16"/>
+                    <a:stretch>
+                      <a:fillRect/>
+                    </a:stretch>
+                  </pic:blipFill>
+                  <pic:spPr>
+                    <a:xfrm>
+                      <a:off x="0" y="0"/>
                       <a:ext cx="2876951" cy="438211"/>
                     </a:xfrm>
                     <a:prstGeom prst="rect">
@@ -630,8 +644,11 @@
         </w:drawing>
       </w:r>
     </w:p>
-    <w:p/>
-    <w:p/>
+    <w:p>
+      <w:r>
+        <w:t>Decision tree classifiers:</w:t>
+      </w:r>
+    </w:p>
     <w:p/>
     <w:p>
       <w:pPr>
@@ -643,7 +660,9 @@
           <w:u w:val="single"/>
         </w:rPr>
       </w:pPr>
-      <w:r>
+    </w:p>
+    <w:p>
+      <w:pPr>
         <w:rPr>
           <w:b/>
           <w:bCs/>
@@ -651,9 +670,10 @@
           <w:szCs w:val="28"/>
           <w:u w:val="single"/>
         </w:rPr>
-        <w:t>WHITE</w:t>
-      </w:r>
-      <w:r>
+      </w:pPr>
+    </w:p>
+    <w:p>
+      <w:pPr>
         <w:rPr>
           <w:b/>
           <w:bCs/>
@@ -661,7 +681,616 @@
           <w:szCs w:val="28"/>
           <w:u w:val="single"/>
         </w:rPr>
+      </w:pPr>
+    </w:p>
+    <w:p>
+      <w:pPr>
+        <w:rPr>
+          <w:b/>
+          <w:bCs/>
+          <w:sz w:val="28"/>
+          <w:szCs w:val="28"/>
+          <w:u w:val="single"/>
+        </w:rPr>
+      </w:pPr>
+    </w:p>
+    <w:p>
+      <w:pPr>
+        <w:rPr>
+          <w:b/>
+          <w:bCs/>
+          <w:sz w:val="28"/>
+          <w:szCs w:val="28"/>
+          <w:u w:val="single"/>
+        </w:rPr>
+      </w:pPr>
+    </w:p>
+    <w:p>
+      <w:pPr>
+        <w:rPr>
+          <w:b/>
+          <w:bCs/>
+          <w:sz w:val="28"/>
+          <w:szCs w:val="28"/>
+          <w:u w:val="single"/>
+        </w:rPr>
+      </w:pPr>
+      <w:r>
+        <w:rPr>
+          <w:b/>
+          <w:bCs/>
+          <w:sz w:val="28"/>
+          <w:szCs w:val="28"/>
+          <w:u w:val="single"/>
+        </w:rPr>
+        <w:lastRenderedPageBreak/>
+        <w:t>WHITE</w:t>
+      </w:r>
+      <w:r>
+        <w:rPr>
+          <w:b/>
+          <w:bCs/>
+          <w:sz w:val="28"/>
+          <w:szCs w:val="28"/>
+          <w:u w:val="single"/>
+        </w:rPr>
         <w:t xml:space="preserve"> WINE ANALYSIS</w:t>
+      </w:r>
+    </w:p>
+    <w:p>
+      <w:proofErr w:type="spellStart"/>
+      <w:r>
+        <w:t>wineWhite</w:t>
+      </w:r>
+      <w:proofErr w:type="spellEnd"/>
+      <w:r>
+        <w:t xml:space="preserve"> correlation matrix:</w:t>
+      </w:r>
+    </w:p>
+    <w:p>
+      <w:pPr>
+        <w:rPr>
+          <w:b/>
+          <w:bCs/>
+          <w:sz w:val="28"/>
+          <w:szCs w:val="28"/>
+          <w:u w:val="single"/>
+        </w:rPr>
+      </w:pPr>
+    </w:p>
+    <w:p>
+      <w:pPr>
+        <w:rPr>
+          <w:b/>
+          <w:bCs/>
+          <w:sz w:val="28"/>
+          <w:szCs w:val="28"/>
+          <w:u w:val="single"/>
+        </w:rPr>
+      </w:pPr>
+      <w:r>
+        <w:rPr>
+          <w:noProof/>
+        </w:rPr>
+        <w:drawing>
+          <wp:inline distT="0" distB="0" distL="0" distR="0" wp14:anchorId="6953DD4A" wp14:editId="515D5DC3">
+            <wp:extent cx="4503445" cy="3425371"/>
+            <wp:effectExtent l="0" t="0" r="0" b="0"/>
+            <wp:docPr id="9" name="Picture 9" descr="Text&#10;&#10;Description automatically generated"/>
+            <wp:cNvGraphicFramePr>
+              <a:graphicFrameLocks xmlns:a="http://schemas.openxmlformats.org/drawingml/2006/main" noChangeAspect="1"/>
+            </wp:cNvGraphicFramePr>
+            <a:graphic xmlns:a="http://schemas.openxmlformats.org/drawingml/2006/main">
+              <a:graphicData uri="http://schemas.openxmlformats.org/drawingml/2006/picture">
+                <pic:pic xmlns:pic="http://schemas.openxmlformats.org/drawingml/2006/picture">
+                  <pic:nvPicPr>
+                    <pic:cNvPr id="9" name="Picture 9" descr="Text&#10;&#10;Description automatically generated"/>
+                    <pic:cNvPicPr/>
+                  </pic:nvPicPr>
+                  <pic:blipFill>
+                    <a:blip r:embed="rId17">
+                      <a:extLst>
+                        <a:ext uri="{28A0092B-C50C-407E-A947-70E740481C1C}">
+                          <a14:useLocalDpi xmlns:a14="http://schemas.microsoft.com/office/drawing/2010/main" val="0"/>
+                        </a:ext>
+                      </a:extLst>
+                    </a:blip>
+                    <a:stretch>
+                      <a:fillRect/>
+                    </a:stretch>
+                  </pic:blipFill>
+                  <pic:spPr>
+                    <a:xfrm>
+                      <a:off x="0" y="0"/>
+                      <a:ext cx="4508861" cy="3429491"/>
+                    </a:xfrm>
+                    <a:prstGeom prst="rect">
+                      <a:avLst/>
+                    </a:prstGeom>
+                  </pic:spPr>
+                </pic:pic>
+              </a:graphicData>
+            </a:graphic>
+          </wp:inline>
+        </w:drawing>
+      </w:r>
+    </w:p>
+    <w:p>
+      <w:r>
+        <w:t xml:space="preserve">OLS Regression on </w:t>
+      </w:r>
+      <w:proofErr w:type="spellStart"/>
+      <w:r>
+        <w:t>wine</w:t>
+      </w:r>
+      <w:r>
+        <w:t>White</w:t>
+      </w:r>
+      <w:proofErr w:type="spellEnd"/>
+      <w:r>
+        <w:t xml:space="preserve"> to see which p values are significant:</w:t>
+      </w:r>
+    </w:p>
+    <w:p>
+      <w:r>
+        <w:drawing>
+          <wp:inline distT="0" distB="0" distL="0" distR="0" wp14:anchorId="00D70A6C" wp14:editId="5ACE719C">
+            <wp:extent cx="4421777" cy="2808962"/>
+            <wp:effectExtent l="0" t="0" r="0" b="0"/>
+            <wp:docPr id="3" name="Picture 3"/>
+            <wp:cNvGraphicFramePr>
+              <a:graphicFrameLocks xmlns:a="http://schemas.openxmlformats.org/drawingml/2006/main" noChangeAspect="1"/>
+            </wp:cNvGraphicFramePr>
+            <a:graphic xmlns:a="http://schemas.openxmlformats.org/drawingml/2006/main">
+              <a:graphicData uri="http://schemas.openxmlformats.org/drawingml/2006/picture">
+                <pic:pic xmlns:pic="http://schemas.openxmlformats.org/drawingml/2006/picture">
+                  <pic:nvPicPr>
+                    <pic:cNvPr id="1" name=""/>
+                    <pic:cNvPicPr/>
+                  </pic:nvPicPr>
+                  <pic:blipFill>
+                    <a:blip r:embed="rId18"/>
+                    <a:stretch>
+                      <a:fillRect/>
+                    </a:stretch>
+                  </pic:blipFill>
+                  <pic:spPr>
+                    <a:xfrm>
+                      <a:off x="0" y="0"/>
+                      <a:ext cx="4509068" cy="2864414"/>
+                    </a:xfrm>
+                    <a:prstGeom prst="rect">
+                      <a:avLst/>
+                    </a:prstGeom>
+                  </pic:spPr>
+                </pic:pic>
+              </a:graphicData>
+            </a:graphic>
+          </wp:inline>
+        </w:drawing>
+      </w:r>
+    </w:p>
+    <w:p>
+      <w:r>
+        <w:drawing>
+          <wp:inline distT="0" distB="0" distL="0" distR="0" wp14:anchorId="24DAABA4" wp14:editId="73F78765">
+            <wp:extent cx="2667372" cy="228632"/>
+            <wp:effectExtent l="0" t="0" r="0" b="0"/>
+            <wp:docPr id="4" name="Picture 4"/>
+            <wp:cNvGraphicFramePr>
+              <a:graphicFrameLocks xmlns:a="http://schemas.openxmlformats.org/drawingml/2006/main" noChangeAspect="1"/>
+            </wp:cNvGraphicFramePr>
+            <a:graphic xmlns:a="http://schemas.openxmlformats.org/drawingml/2006/main">
+              <a:graphicData uri="http://schemas.openxmlformats.org/drawingml/2006/picture">
+                <pic:pic xmlns:pic="http://schemas.openxmlformats.org/drawingml/2006/picture">
+                  <pic:nvPicPr>
+                    <pic:cNvPr id="1" name=""/>
+                    <pic:cNvPicPr/>
+                  </pic:nvPicPr>
+                  <pic:blipFill>
+                    <a:blip r:embed="rId19"/>
+                    <a:stretch>
+                      <a:fillRect/>
+                    </a:stretch>
+                  </pic:blipFill>
+                  <pic:spPr>
+                    <a:xfrm>
+                      <a:off x="0" y="0"/>
+                      <a:ext cx="2667372" cy="228632"/>
+                    </a:xfrm>
+                    <a:prstGeom prst="rect">
+                      <a:avLst/>
+                    </a:prstGeom>
+                  </pic:spPr>
+                </pic:pic>
+              </a:graphicData>
+            </a:graphic>
+          </wp:inline>
+        </w:drawing>
+      </w:r>
+    </w:p>
+    <w:p>
+      <w:r>
+        <w:t>MSE is pretty high, so we can try polynomial regression.</w:t>
+      </w:r>
+    </w:p>
+    <w:p>
+      <w:r>
+        <w:lastRenderedPageBreak/>
+        <w:drawing>
+          <wp:inline distT="0" distB="0" distL="0" distR="0" wp14:anchorId="522E8606" wp14:editId="5DD866C0">
+            <wp:extent cx="4534533" cy="3258005"/>
+            <wp:effectExtent l="0" t="0" r="0" b="0"/>
+            <wp:docPr id="5" name="Picture 5"/>
+            <wp:cNvGraphicFramePr>
+              <a:graphicFrameLocks xmlns:a="http://schemas.openxmlformats.org/drawingml/2006/main" noChangeAspect="1"/>
+            </wp:cNvGraphicFramePr>
+            <a:graphic xmlns:a="http://schemas.openxmlformats.org/drawingml/2006/main">
+              <a:graphicData uri="http://schemas.openxmlformats.org/drawingml/2006/picture">
+                <pic:pic xmlns:pic="http://schemas.openxmlformats.org/drawingml/2006/picture">
+                  <pic:nvPicPr>
+                    <pic:cNvPr id="1" name=""/>
+                    <pic:cNvPicPr/>
+                  </pic:nvPicPr>
+                  <pic:blipFill>
+                    <a:blip r:embed="rId20"/>
+                    <a:stretch>
+                      <a:fillRect/>
+                    </a:stretch>
+                  </pic:blipFill>
+                  <pic:spPr>
+                    <a:xfrm>
+                      <a:off x="0" y="0"/>
+                      <a:ext cx="4534533" cy="3258005"/>
+                    </a:xfrm>
+                    <a:prstGeom prst="rect">
+                      <a:avLst/>
+                    </a:prstGeom>
+                  </pic:spPr>
+                </pic:pic>
+              </a:graphicData>
+            </a:graphic>
+          </wp:inline>
+        </w:drawing>
+      </w:r>
+    </w:p>
+    <w:p>
+      <w:r>
+        <w:drawing>
+          <wp:inline distT="0" distB="0" distL="0" distR="0" wp14:anchorId="50D3AB00" wp14:editId="1BAF002E">
+            <wp:extent cx="4477610" cy="222924"/>
+            <wp:effectExtent l="0" t="0" r="0" b="5715"/>
+            <wp:docPr id="6" name="Picture 6"/>
+            <wp:cNvGraphicFramePr>
+              <a:graphicFrameLocks xmlns:a="http://schemas.openxmlformats.org/drawingml/2006/main" noChangeAspect="1"/>
+            </wp:cNvGraphicFramePr>
+            <a:graphic xmlns:a="http://schemas.openxmlformats.org/drawingml/2006/main">
+              <a:graphicData uri="http://schemas.openxmlformats.org/drawingml/2006/picture">
+                <pic:pic xmlns:pic="http://schemas.openxmlformats.org/drawingml/2006/picture">
+                  <pic:nvPicPr>
+                    <pic:cNvPr id="1" name=""/>
+                    <pic:cNvPicPr/>
+                  </pic:nvPicPr>
+                  <pic:blipFill>
+                    <a:blip r:embed="rId21"/>
+                    <a:stretch>
+                      <a:fillRect/>
+                    </a:stretch>
+                  </pic:blipFill>
+                  <pic:spPr>
+                    <a:xfrm>
+                      <a:off x="0" y="0"/>
+                      <a:ext cx="4880240" cy="242970"/>
+                    </a:xfrm>
+                    <a:prstGeom prst="rect">
+                      <a:avLst/>
+                    </a:prstGeom>
+                  </pic:spPr>
+                </pic:pic>
+              </a:graphicData>
+            </a:graphic>
+          </wp:inline>
+        </w:drawing>
+      </w:r>
+    </w:p>
+    <w:p>
+      <w:r>
+        <w:t>Although the curve shows a clear relationship, The MSE is fairly high, so this model may not work the best. We can try using classification instead</w:t>
+      </w:r>
+      <w:r>
+        <w:t>.</w:t>
+      </w:r>
+    </w:p>
+    <w:p>
+      <w:r>
+        <w:t xml:space="preserve">Logistic Regression on </w:t>
+      </w:r>
+      <w:proofErr w:type="spellStart"/>
+      <w:r>
+        <w:t>wineRed</w:t>
+      </w:r>
+      <w:proofErr w:type="spellEnd"/>
+      <w:r>
+        <w:t xml:space="preserve"> to see which p values are significant – to do logistic regression the response variable should be a dummy variable. </w:t>
+      </w:r>
+      <w:proofErr w:type="gramStart"/>
+      <w:r>
+        <w:t>So</w:t>
+      </w:r>
+      <w:proofErr w:type="gramEnd"/>
+      <w:r>
+        <w:t xml:space="preserve"> we change the ‘quality’ column so that each datapoint is 1 if greater than or equal to 7, and 0 if less than:</w:t>
+      </w:r>
+    </w:p>
+    <w:p>
+      <w:r>
+        <w:drawing>
+          <wp:inline distT="0" distB="0" distL="0" distR="0" wp14:anchorId="476BD442" wp14:editId="4337CACD">
+            <wp:extent cx="4984955" cy="2862088"/>
+            <wp:effectExtent l="0" t="0" r="6350" b="0"/>
+            <wp:docPr id="7" name="Picture 7"/>
+            <wp:cNvGraphicFramePr>
+              <a:graphicFrameLocks xmlns:a="http://schemas.openxmlformats.org/drawingml/2006/main" noChangeAspect="1"/>
+            </wp:cNvGraphicFramePr>
+            <a:graphic xmlns:a="http://schemas.openxmlformats.org/drawingml/2006/main">
+              <a:graphicData uri="http://schemas.openxmlformats.org/drawingml/2006/picture">
+                <pic:pic xmlns:pic="http://schemas.openxmlformats.org/drawingml/2006/picture">
+                  <pic:nvPicPr>
+                    <pic:cNvPr id="1" name=""/>
+                    <pic:cNvPicPr/>
+                  </pic:nvPicPr>
+                  <pic:blipFill>
+                    <a:blip r:embed="rId22"/>
+                    <a:stretch>
+                      <a:fillRect/>
+                    </a:stretch>
+                  </pic:blipFill>
+                  <pic:spPr>
+                    <a:xfrm>
+                      <a:off x="0" y="0"/>
+                      <a:ext cx="5083329" cy="2918569"/>
+                    </a:xfrm>
+                    <a:prstGeom prst="rect">
+                      <a:avLst/>
+                    </a:prstGeom>
+                  </pic:spPr>
+                </pic:pic>
+              </a:graphicData>
+            </a:graphic>
+          </wp:inline>
+        </w:drawing>
+      </w:r>
+    </w:p>
+    <w:p>
+      <w:r>
+        <w:drawing>
+          <wp:inline distT="0" distB="0" distL="0" distR="0" wp14:anchorId="389F4042" wp14:editId="7CDCBB0D">
+            <wp:extent cx="3822782" cy="256563"/>
+            <wp:effectExtent l="0" t="0" r="6350" b="0"/>
+            <wp:docPr id="12" name="Picture 12"/>
+            <wp:cNvGraphicFramePr>
+              <a:graphicFrameLocks xmlns:a="http://schemas.openxmlformats.org/drawingml/2006/main" noChangeAspect="1"/>
+            </wp:cNvGraphicFramePr>
+            <a:graphic xmlns:a="http://schemas.openxmlformats.org/drawingml/2006/main">
+              <a:graphicData uri="http://schemas.openxmlformats.org/drawingml/2006/picture">
+                <pic:pic xmlns:pic="http://schemas.openxmlformats.org/drawingml/2006/picture">
+                  <pic:nvPicPr>
+                    <pic:cNvPr id="1" name=""/>
+                    <pic:cNvPicPr/>
+                  </pic:nvPicPr>
+                  <pic:blipFill>
+                    <a:blip r:embed="rId23"/>
+                    <a:stretch>
+                      <a:fillRect/>
+                    </a:stretch>
+                  </pic:blipFill>
+                  <pic:spPr>
+                    <a:xfrm>
+                      <a:off x="0" y="0"/>
+                      <a:ext cx="3950173" cy="265113"/>
+                    </a:xfrm>
+                    <a:prstGeom prst="rect">
+                      <a:avLst/>
+                    </a:prstGeom>
+                  </pic:spPr>
+                </pic:pic>
+              </a:graphicData>
+            </a:graphic>
+          </wp:inline>
+        </w:drawing>
+      </w:r>
+    </w:p>
+    <w:p>
+      <w:r>
+        <w:lastRenderedPageBreak/>
+        <w:t>QDA Accuracy score and Test MSE:</w:t>
+      </w:r>
+    </w:p>
+    <w:p>
+      <w:r>
+        <w:drawing>
+          <wp:inline distT="0" distB="0" distL="0" distR="0" wp14:anchorId="58AA320F" wp14:editId="144F57F9">
+            <wp:extent cx="2943636" cy="428685"/>
+            <wp:effectExtent l="0" t="0" r="0" b="9525"/>
+            <wp:docPr id="18" name="Picture 18"/>
+            <wp:cNvGraphicFramePr>
+              <a:graphicFrameLocks xmlns:a="http://schemas.openxmlformats.org/drawingml/2006/main" noChangeAspect="1"/>
+            </wp:cNvGraphicFramePr>
+            <a:graphic xmlns:a="http://schemas.openxmlformats.org/drawingml/2006/main">
+              <a:graphicData uri="http://schemas.openxmlformats.org/drawingml/2006/picture">
+                <pic:pic xmlns:pic="http://schemas.openxmlformats.org/drawingml/2006/picture">
+                  <pic:nvPicPr>
+                    <pic:cNvPr id="1" name=""/>
+                    <pic:cNvPicPr/>
+                  </pic:nvPicPr>
+                  <pic:blipFill>
+                    <a:blip r:embed="rId24"/>
+                    <a:stretch>
+                      <a:fillRect/>
+                    </a:stretch>
+                  </pic:blipFill>
+                  <pic:spPr>
+                    <a:xfrm>
+                      <a:off x="0" y="0"/>
+                      <a:ext cx="2943636" cy="428685"/>
+                    </a:xfrm>
+                    <a:prstGeom prst="rect">
+                      <a:avLst/>
+                    </a:prstGeom>
+                  </pic:spPr>
+                </pic:pic>
+              </a:graphicData>
+            </a:graphic>
+          </wp:inline>
+        </w:drawing>
+      </w:r>
+    </w:p>
+    <w:p/>
+    <w:p>
+      <w:r>
+        <w:t>OLS with classification:</w:t>
+      </w:r>
+    </w:p>
+    <w:p>
+      <w:r>
+        <w:drawing>
+          <wp:inline distT="0" distB="0" distL="0" distR="0" wp14:anchorId="24C9A92C" wp14:editId="763AA53D">
+            <wp:extent cx="5943600" cy="3746500"/>
+            <wp:effectExtent l="0" t="0" r="0" b="6350"/>
+            <wp:docPr id="20" name="Picture 20"/>
+            <wp:cNvGraphicFramePr>
+              <a:graphicFrameLocks xmlns:a="http://schemas.openxmlformats.org/drawingml/2006/main" noChangeAspect="1"/>
+            </wp:cNvGraphicFramePr>
+            <a:graphic xmlns:a="http://schemas.openxmlformats.org/drawingml/2006/main">
+              <a:graphicData uri="http://schemas.openxmlformats.org/drawingml/2006/picture">
+                <pic:pic xmlns:pic="http://schemas.openxmlformats.org/drawingml/2006/picture">
+                  <pic:nvPicPr>
+                    <pic:cNvPr id="1" name=""/>
+                    <pic:cNvPicPr/>
+                  </pic:nvPicPr>
+                  <pic:blipFill>
+                    <a:blip r:embed="rId25"/>
+                    <a:stretch>
+                      <a:fillRect/>
+                    </a:stretch>
+                  </pic:blipFill>
+                  <pic:spPr>
+                    <a:xfrm>
+                      <a:off x="0" y="0"/>
+                      <a:ext cx="5943600" cy="3746500"/>
+                    </a:xfrm>
+                    <a:prstGeom prst="rect">
+                      <a:avLst/>
+                    </a:prstGeom>
+                  </pic:spPr>
+                </pic:pic>
+              </a:graphicData>
+            </a:graphic>
+          </wp:inline>
+        </w:drawing>
+      </w:r>
+    </w:p>
+    <w:p>
+      <w:r>
+        <w:drawing>
+          <wp:inline distT="0" distB="0" distL="0" distR="0" wp14:anchorId="3AB96BDE" wp14:editId="64073FDA">
+            <wp:extent cx="2695575" cy="213606"/>
+            <wp:effectExtent l="0" t="0" r="0" b="0"/>
+            <wp:docPr id="21" name="Picture 21"/>
+            <wp:cNvGraphicFramePr>
+              <a:graphicFrameLocks xmlns:a="http://schemas.openxmlformats.org/drawingml/2006/main" noChangeAspect="1"/>
+            </wp:cNvGraphicFramePr>
+            <a:graphic xmlns:a="http://schemas.openxmlformats.org/drawingml/2006/main">
+              <a:graphicData uri="http://schemas.openxmlformats.org/drawingml/2006/picture">
+                <pic:pic xmlns:pic="http://schemas.openxmlformats.org/drawingml/2006/picture">
+                  <pic:nvPicPr>
+                    <pic:cNvPr id="1" name=""/>
+                    <pic:cNvPicPr/>
+                  </pic:nvPicPr>
+                  <pic:blipFill rotWithShape="1">
+                    <a:blip r:embed="rId26"/>
+                    <a:srcRect t="19908"/>
+                    <a:stretch/>
+                  </pic:blipFill>
+                  <pic:spPr bwMode="auto">
+                    <a:xfrm>
+                      <a:off x="0" y="0"/>
+                      <a:ext cx="2695951" cy="213636"/>
+                    </a:xfrm>
+                    <a:prstGeom prst="rect">
+                      <a:avLst/>
+                    </a:prstGeom>
+                    <a:ln>
+                      <a:noFill/>
+                    </a:ln>
+                    <a:extLst>
+                      <a:ext uri="{53640926-AAD7-44D8-BBD7-CCE9431645EC}">
+                        <a14:shadowObscured xmlns:a14="http://schemas.microsoft.com/office/drawing/2010/main"/>
+                      </a:ext>
+                    </a:extLst>
+                  </pic:spPr>
+                </pic:pic>
+              </a:graphicData>
+            </a:graphic>
+          </wp:inline>
+        </w:drawing>
+      </w:r>
+    </w:p>
+    <w:p>
+      <w:r>
+        <w:t xml:space="preserve">It seems overall with classification we yield much smaller MSEs and higher accuracy scores as well. </w:t>
+      </w:r>
+      <w:proofErr w:type="gramStart"/>
+      <w:r>
+        <w:t>So</w:t>
+      </w:r>
+      <w:proofErr w:type="gramEnd"/>
+      <w:r>
+        <w:t xml:space="preserve"> we can try some more classification models to see how they fare:</w:t>
+      </w:r>
+    </w:p>
+    <w:p>
+      <w:r>
+        <w:drawing>
+          <wp:inline distT="0" distB="0" distL="0" distR="0" wp14:anchorId="24556D90" wp14:editId="7C58FCE3">
+            <wp:extent cx="4163006" cy="457264"/>
+            <wp:effectExtent l="0" t="0" r="0" b="0"/>
+            <wp:docPr id="22" name="Picture 22"/>
+            <wp:cNvGraphicFramePr>
+              <a:graphicFrameLocks xmlns:a="http://schemas.openxmlformats.org/drawingml/2006/main" noChangeAspect="1"/>
+            </wp:cNvGraphicFramePr>
+            <a:graphic xmlns:a="http://schemas.openxmlformats.org/drawingml/2006/main">
+              <a:graphicData uri="http://schemas.openxmlformats.org/drawingml/2006/picture">
+                <pic:pic xmlns:pic="http://schemas.openxmlformats.org/drawingml/2006/picture">
+                  <pic:nvPicPr>
+                    <pic:cNvPr id="1" name=""/>
+                    <pic:cNvPicPr/>
+                  </pic:nvPicPr>
+                  <pic:blipFill>
+                    <a:blip r:embed="rId27"/>
+                    <a:stretch>
+                      <a:fillRect/>
+                    </a:stretch>
+                  </pic:blipFill>
+                  <pic:spPr>
+                    <a:xfrm>
+                      <a:off x="0" y="0"/>
+                      <a:ext cx="4163006" cy="457264"/>
+                    </a:xfrm>
+                    <a:prstGeom prst="rect">
+                      <a:avLst/>
+                    </a:prstGeom>
+                  </pic:spPr>
+                </pic:pic>
+              </a:graphicData>
+            </a:graphic>
+          </wp:inline>
+        </w:drawing>
+      </w:r>
+    </w:p>
+    <w:p>
+      <w:r>
+        <w:t>Decision tree classifiers:</w:t>
       </w:r>
     </w:p>
     <w:p/>
@@ -673,6 +1302,56 @@
     </w:sectPr>
   </w:body>
 </w:document>
+</file>
+
+<file path=word/endnotes.xml><?xml version="1.0" encoding="utf-8"?>
+<w:endnotes xmlns:wpc="http://schemas.microsoft.com/office/word/2010/wordprocessingCanvas" xmlns:cx="http://schemas.microsoft.com/office/drawing/2014/chartex" xmlns:cx1="http://schemas.microsoft.com/office/drawing/2015/9/8/chartex" xmlns:cx2="http://schemas.microsoft.com/office/drawing/2015/10/21/chartex" xmlns:cx3="http://schemas.microsoft.com/office/drawing/2016/5/9/chartex" xmlns:cx4="http://schemas.microsoft.com/office/drawing/2016/5/10/chartex" xmlns:cx5="http://schemas.microsoft.com/office/drawing/2016/5/11/chartex" xmlns:cx6="http://schemas.microsoft.com/office/drawing/2016/5/12/chartex" xmlns:cx7="http://schemas.microsoft.com/office/drawing/2016/5/13/chartex" xmlns:cx8="http://schemas.microsoft.com/office/drawing/2016/5/14/chartex" xmlns:mc="http://schemas.openxmlformats.org/markup-compatibility/2006" xmlns:aink="http://schemas.microsoft.com/office/drawing/2016/ink" xmlns:am3d="http://schemas.microsoft.com/office/drawing/2017/model3d" xmlns:o="urn:schemas-microsoft-com:office:office" xmlns:r="http://schemas.openxmlformats.org/officeDocument/2006/relationships" xmlns:m="http://schemas.openxmlformats.org/officeDocument/2006/math" xmlns:v="urn:schemas-microsoft-com:vml" xmlns:wp14="http://schemas.microsoft.com/office/word/2010/wordprocessingDrawing" xmlns:wp="http://schemas.openxmlformats.org/drawingml/2006/wordprocessingDrawing" xmlns:w10="urn:schemas-microsoft-com:office:word" xmlns:w="http://schemas.openxmlformats.org/wordprocessingml/2006/main" xmlns:w14="http://schemas.microsoft.com/office/word/2010/wordml" xmlns:w15="http://schemas.microsoft.com/office/word/2012/wordml" xmlns:w16cex="http://schemas.microsoft.com/office/word/2018/wordml/cex" xmlns:w16cid="http://schemas.microsoft.com/office/word/2016/wordml/cid" xmlns:w16="http://schemas.microsoft.com/office/word/2018/wordml" xmlns:w16sdtdh="http://schemas.microsoft.com/office/word/2020/wordml/sdtdatahash" xmlns:w16se="http://schemas.microsoft.com/office/word/2015/wordml/symex" xmlns:wpg="http://schemas.microsoft.com/office/word/2010/wordprocessingGroup" xmlns:wpi="http://schemas.microsoft.com/office/word/2010/wordprocessingInk" xmlns:wne="http://schemas.microsoft.com/office/word/2006/wordml" xmlns:wps="http://schemas.microsoft.com/office/word/2010/wordprocessingShape" mc:Ignorable="w14 w15 w16se w16cid w16 w16cex w16sdtdh wp14">
+  <w:endnote w:type="separator" w:id="-1">
+    <w:p>
+      <w:pPr>
+        <w:spacing w:after="0" w:line="240" w:lineRule="auto"/>
+      </w:pPr>
+      <w:r>
+        <w:separator/>
+      </w:r>
+    </w:p>
+  </w:endnote>
+  <w:endnote w:type="continuationSeparator" w:id="0">
+    <w:p>
+      <w:pPr>
+        <w:spacing w:after="0" w:line="240" w:lineRule="auto"/>
+      </w:pPr>
+      <w:r>
+        <w:continuationSeparator/>
+      </w:r>
+    </w:p>
+  </w:endnote>
+</w:endnotes>
+</file>
+
+<file path=word/footnotes.xml><?xml version="1.0" encoding="utf-8"?>
+<w:footnotes xmlns:wpc="http://schemas.microsoft.com/office/word/2010/wordprocessingCanvas" xmlns:cx="http://schemas.microsoft.com/office/drawing/2014/chartex" xmlns:cx1="http://schemas.microsoft.com/office/drawing/2015/9/8/chartex" xmlns:cx2="http://schemas.microsoft.com/office/drawing/2015/10/21/chartex" xmlns:cx3="http://schemas.microsoft.com/office/drawing/2016/5/9/chartex" xmlns:cx4="http://schemas.microsoft.com/office/drawing/2016/5/10/chartex" xmlns:cx5="http://schemas.microsoft.com/office/drawing/2016/5/11/chartex" xmlns:cx6="http://schemas.microsoft.com/office/drawing/2016/5/12/chartex" xmlns:cx7="http://schemas.microsoft.com/office/drawing/2016/5/13/chartex" xmlns:cx8="http://schemas.microsoft.com/office/drawing/2016/5/14/chartex" xmlns:mc="http://schemas.openxmlformats.org/markup-compatibility/2006" xmlns:aink="http://schemas.microsoft.com/office/drawing/2016/ink" xmlns:am3d="http://schemas.microsoft.com/office/drawing/2017/model3d" xmlns:o="urn:schemas-microsoft-com:office:office" xmlns:r="http://schemas.openxmlformats.org/officeDocument/2006/relationships" xmlns:m="http://schemas.openxmlformats.org/officeDocument/2006/math" xmlns:v="urn:schemas-microsoft-com:vml" xmlns:wp14="http://schemas.microsoft.com/office/word/2010/wordprocessingDrawing" xmlns:wp="http://schemas.openxmlformats.org/drawingml/2006/wordprocessingDrawing" xmlns:w10="urn:schemas-microsoft-com:office:word" xmlns:w="http://schemas.openxmlformats.org/wordprocessingml/2006/main" xmlns:w14="http://schemas.microsoft.com/office/word/2010/wordml" xmlns:w15="http://schemas.microsoft.com/office/word/2012/wordml" xmlns:w16cex="http://schemas.microsoft.com/office/word/2018/wordml/cex" xmlns:w16cid="http://schemas.microsoft.com/office/word/2016/wordml/cid" xmlns:w16="http://schemas.microsoft.com/office/word/2018/wordml" xmlns:w16sdtdh="http://schemas.microsoft.com/office/word/2020/wordml/sdtdatahash" xmlns:w16se="http://schemas.microsoft.com/office/word/2015/wordml/symex" xmlns:wpg="http://schemas.microsoft.com/office/word/2010/wordprocessingGroup" xmlns:wpi="http://schemas.microsoft.com/office/word/2010/wordprocessingInk" xmlns:wne="http://schemas.microsoft.com/office/word/2006/wordml" xmlns:wps="http://schemas.microsoft.com/office/word/2010/wordprocessingShape" mc:Ignorable="w14 w15 w16se w16cid w16 w16cex w16sdtdh wp14">
+  <w:footnote w:type="separator" w:id="-1">
+    <w:p>
+      <w:pPr>
+        <w:spacing w:after="0" w:line="240" w:lineRule="auto"/>
+      </w:pPr>
+      <w:r>
+        <w:separator/>
+      </w:r>
+    </w:p>
+  </w:footnote>
+  <w:footnote w:type="continuationSeparator" w:id="0">
+    <w:p>
+      <w:pPr>
+        <w:spacing w:after="0" w:line="240" w:lineRule="auto"/>
+      </w:pPr>
+      <w:r>
+        <w:continuationSeparator/>
+      </w:r>
+    </w:p>
+  </w:footnote>
+</w:footnotes>
 </file>
 
 <file path=word/styles.xml><?xml version="1.0" encoding="utf-8"?>
@@ -1073,7 +1752,7 @@
   <w:style w:type="paragraph" w:default="1" w:styleId="Normal">
     <w:name w:val="Normal"/>
     <w:qFormat/>
-    <w:rsid w:val="009F409D"/>
+    <w:rsid w:val="005642EB"/>
   </w:style>
   <w:style w:type="character" w:default="1" w:styleId="DefaultParagraphFont">
     <w:name w:val="Default Paragraph Font"/>
@@ -1101,6 +1780,50 @@
     <w:uiPriority w:val="99"/>
     <w:semiHidden/>
     <w:unhideWhenUsed/>
+  </w:style>
+  <w:style w:type="paragraph" w:styleId="Header">
+    <w:name w:val="header"/>
+    <w:basedOn w:val="Normal"/>
+    <w:link w:val="HeaderChar"/>
+    <w:uiPriority w:val="99"/>
+    <w:unhideWhenUsed/>
+    <w:rsid w:val="00141C7E"/>
+    <w:pPr>
+      <w:tabs>
+        <w:tab w:val="center" w:pos="4680"/>
+        <w:tab w:val="right" w:pos="9360"/>
+      </w:tabs>
+      <w:spacing w:after="0" w:line="240" w:lineRule="auto"/>
+    </w:pPr>
+  </w:style>
+  <w:style w:type="character" w:customStyle="1" w:styleId="HeaderChar">
+    <w:name w:val="Header Char"/>
+    <w:basedOn w:val="DefaultParagraphFont"/>
+    <w:link w:val="Header"/>
+    <w:uiPriority w:val="99"/>
+    <w:rsid w:val="00141C7E"/>
+  </w:style>
+  <w:style w:type="paragraph" w:styleId="Footer">
+    <w:name w:val="footer"/>
+    <w:basedOn w:val="Normal"/>
+    <w:link w:val="FooterChar"/>
+    <w:uiPriority w:val="99"/>
+    <w:unhideWhenUsed/>
+    <w:rsid w:val="00141C7E"/>
+    <w:pPr>
+      <w:tabs>
+        <w:tab w:val="center" w:pos="4680"/>
+        <w:tab w:val="right" w:pos="9360"/>
+      </w:tabs>
+      <w:spacing w:after="0" w:line="240" w:lineRule="auto"/>
+    </w:pPr>
+  </w:style>
+  <w:style w:type="character" w:customStyle="1" w:styleId="FooterChar">
+    <w:name w:val="Footer Char"/>
+    <w:basedOn w:val="DefaultParagraphFont"/>
+    <w:link w:val="Footer"/>
+    <w:uiPriority w:val="99"/>
+    <w:rsid w:val="00141C7E"/>
   </w:style>
 </w:styles>
 </file>

</xml_diff>